<commit_message>
Alot of updates and add Alt implmentation
</commit_message>
<xml_diff>
--- a/Documentation/TelsaCoilWinder.docx
+++ b/Documentation/TelsaCoilWinder.docx
@@ -1689,14 +1689,436 @@
         <w:t>secondary</w:t>
       </w:r>
       <w:r>
-        <w:t xml:space="preserve"> coil.</w:t>
-      </w:r>
-    </w:p>
+        <w:t xml:space="preserve"> coil</w:t>
+      </w:r>
+      <w:r>
+        <w:t>.</w:t>
+      </w:r>
+    </w:p>
+    <w:p/>
     <w:p>
       <w:pPr>
         <w:pStyle w:val="Heading3"/>
       </w:pPr>
       <w:r>
+        <w:t>Wire Calculations</w:t>
+      </w:r>
+      <w:r>
+        <w:t xml:space="preserve"> v4 solution</w:t>
+      </w:r>
+    </w:p>
+    <w:p>
+      <w:r>
+        <w:t>Getting a compactly wound coil</w:t>
+      </w:r>
+      <w:r>
+        <w:t xml:space="preserve"> prove</w:t>
+      </w:r>
+      <w:r>
+        <w:t xml:space="preserve">d to be a little more difficult </w:t>
+      </w:r>
+      <w:r>
+        <w:t>than</w:t>
+      </w:r>
+      <w:r>
+        <w:t xml:space="preserve"> I expected.   I planned to use </w:t>
+      </w:r>
+      <w:r>
+        <w:t>the wire</w:t>
+      </w:r>
+      <w:r>
+        <w:t xml:space="preserve"> diameter and coil length to calculate the number of turns.   Th</w:t>
+      </w:r>
+      <w:r>
+        <w:t>e</w:t>
+      </w:r>
+      <w:r>
+        <w:t xml:space="preserve"> </w:t>
+      </w:r>
+      <w:r>
+        <w:t xml:space="preserve">wire diameter </w:t>
+      </w:r>
+      <w:r>
+        <w:t>was</w:t>
+      </w:r>
+      <w:r>
+        <w:t xml:space="preserve"> </w:t>
+      </w:r>
+      <w:r>
+        <w:t xml:space="preserve">used </w:t>
+      </w:r>
+      <w:r>
+        <w:t xml:space="preserve">to </w:t>
+      </w:r>
+      <w:r>
+        <w:t>calculate</w:t>
+      </w:r>
+      <w:r>
+        <w:t xml:space="preserve"> </w:t>
+      </w:r>
+      <w:r>
+        <w:t xml:space="preserve">the number of steps the wire carriage would move between each coil.  This led to </w:t>
+      </w:r>
+      <w:r>
+        <w:t>a few</w:t>
+      </w:r>
+      <w:r>
+        <w:t xml:space="preserve"> problems.  </w:t>
+      </w:r>
+    </w:p>
+    <w:p>
+      <w:pPr>
+        <w:pStyle w:val="ListParagraph"/>
+        <w:numPr>
+          <w:ilvl w:val="0"/>
+          <w:numId w:val="6"/>
+        </w:numPr>
+      </w:pPr>
+      <w:r>
+        <w:t>T</w:t>
+      </w:r>
+      <w:r>
+        <w:t xml:space="preserve">he wire carriage would fall behind as the coil got longer.  If the coil was long enough the wire would skip backward and overlap.  It would create a coil that was </w:t>
+      </w:r>
+      <w:r>
+        <w:t>compact but</w:t>
+      </w:r>
+      <w:r>
+        <w:t xml:space="preserve"> no</w:t>
+      </w:r>
+      <w:r>
+        <w:t>t</w:t>
+      </w:r>
+      <w:r>
+        <w:t xml:space="preserve"> useful</w:t>
+      </w:r>
+      <w:r>
+        <w:t xml:space="preserve">.  </w:t>
+      </w:r>
+    </w:p>
+    <w:p>
+      <w:pPr>
+        <w:pStyle w:val="ListParagraph"/>
+        <w:numPr>
+          <w:ilvl w:val="0"/>
+          <w:numId w:val="6"/>
+        </w:numPr>
+      </w:pPr>
+      <w:r>
+        <w:t xml:space="preserve">The last problem was that the coil being created </w:t>
+      </w:r>
+      <w:r>
+        <w:t>was</w:t>
+      </w:r>
+      <w:r>
+        <w:t xml:space="preserve"> longer than the length entered in the UI.  For example, a 100MM coil when completed was 110MM long.  This was due to the wire diameter </w:t>
+      </w:r>
+      <w:r>
+        <w:t>being</w:t>
+      </w:r>
+      <w:r>
+        <w:t xml:space="preserve"> less than the actual space the wire was consuming.  </w:t>
+      </w:r>
+    </w:p>
+    <w:p>
+      <w:pPr>
+        <w:pStyle w:val="ListParagraph"/>
+      </w:pPr>
+    </w:p>
+    <w:p>
+      <w:pPr>
+        <w:pStyle w:val="ListParagraph"/>
+      </w:pPr>
+      <w:r>
+        <w:t>T</w:t>
+      </w:r>
+      <w:r>
+        <w:t>o</w:t>
+      </w:r>
+      <w:r>
+        <w:t xml:space="preserve"> fix the </w:t>
+      </w:r>
+      <w:r>
+        <w:t>problem</w:t>
+      </w:r>
+      <w:r>
+        <w:t>s</w:t>
+      </w:r>
+      <w:r>
+        <w:t>,</w:t>
+      </w:r>
+      <w:r>
+        <w:t xml:space="preserve"> Carl1961</w:t>
+      </w:r>
+      <w:r>
+        <w:t xml:space="preserve"> (GitHub)</w:t>
+      </w:r>
+      <w:r>
+        <w:t xml:space="preserve"> noticed that I had not considered the enamel coating on the wire.  The enamel takes up a lot more space </w:t>
+      </w:r>
+      <w:r>
+        <w:t>than</w:t>
+      </w:r>
+      <w:r>
+        <w:t xml:space="preserve"> you </w:t>
+      </w:r>
+      <w:r>
+        <w:t xml:space="preserve">would </w:t>
+      </w:r>
+      <w:r>
+        <w:t xml:space="preserve">think, so I </w:t>
+      </w:r>
+      <w:r>
+        <w:t xml:space="preserve">increased the wire </w:t>
+      </w:r>
+      <w:r>
+        <w:t>carriage step</w:t>
+      </w:r>
+      <w:r>
+        <w:t xml:space="preserve"> length</w:t>
+      </w:r>
+      <w:r>
+        <w:t xml:space="preserve"> and wire size used </w:t>
+      </w:r>
+      <w:r>
+        <w:t xml:space="preserve">to </w:t>
+      </w:r>
+      <w:r>
+        <w:t>calculat</w:t>
+      </w:r>
+      <w:r>
+        <w:t>e</w:t>
+      </w:r>
+      <w:r>
+        <w:t xml:space="preserve"> </w:t>
+      </w:r>
+      <w:r>
+        <w:t xml:space="preserve">the number of </w:t>
+      </w:r>
+      <w:r>
+        <w:t>turns</w:t>
+      </w:r>
+      <w:r>
+        <w:t xml:space="preserve">.  </w:t>
+      </w:r>
+      <w:r>
+        <w:t xml:space="preserve">The step length is determined by </w:t>
+      </w:r>
+      <w:r>
+        <w:t>the</w:t>
+      </w:r>
+      <w:r>
+        <w:t xml:space="preserve"> lead </w:t>
+      </w:r>
+      <w:proofErr w:type="gramStart"/>
+      <w:r>
+        <w:t>screw</w:t>
+      </w:r>
+      <w:proofErr w:type="gramEnd"/>
+      <w:r>
+        <w:t xml:space="preserve"> and you motor controller</w:t>
+      </w:r>
+      <w:r>
+        <w:t xml:space="preserve">.  </w:t>
+      </w:r>
+      <w:r>
+        <w:t>This correct</w:t>
+      </w:r>
+      <w:r>
+        <w:t>ed</w:t>
+      </w:r>
+      <w:r>
+        <w:t xml:space="preserve"> the </w:t>
+      </w:r>
+      <w:r>
+        <w:t>problem</w:t>
+      </w:r>
+      <w:r>
+        <w:t>s</w:t>
+      </w:r>
+      <w:r>
+        <w:t xml:space="preserve"> but</w:t>
+      </w:r>
+      <w:r>
+        <w:t xml:space="preserve"> </w:t>
+      </w:r>
+      <w:r>
+        <w:t xml:space="preserve">created </w:t>
+      </w:r>
+      <w:r>
+        <w:t>coils that were not as compact as I wanted</w:t>
+      </w:r>
+      <w:r>
+        <w:t xml:space="preserve">. </w:t>
+      </w:r>
+    </w:p>
+    <w:p>
+      <w:pPr>
+        <w:pStyle w:val="ListParagraph"/>
+      </w:pPr>
+    </w:p>
+    <w:p>
+      <w:pPr>
+        <w:pStyle w:val="ListParagraph"/>
+      </w:pPr>
+      <w:r>
+        <w:t xml:space="preserve">The solution </w:t>
+      </w:r>
+      <w:r>
+        <w:t xml:space="preserve">to the first two problems </w:t>
+      </w:r>
+      <w:r>
+        <w:t>was to increase the carriage step length</w:t>
+      </w:r>
+      <w:r>
+        <w:t xml:space="preserve"> and wire size used to calculate the number of turns.  The solution to making the coil more compact was to </w:t>
+      </w:r>
+      <w:r>
+        <w:t xml:space="preserve">delay the wire carriage starting.  Meaning the wire carriage would only start moving after </w:t>
+      </w:r>
+      <w:r>
+        <w:t xml:space="preserve">a </w:t>
+      </w:r>
+      <w:r>
+        <w:lastRenderedPageBreak/>
+        <w:t>few</w:t>
+      </w:r>
+      <w:r>
+        <w:t xml:space="preserve"> coils were added to the coil.  This caused the wire carriage to track behind the coil</w:t>
+      </w:r>
+      <w:r>
+        <w:t>s</w:t>
+      </w:r>
+      <w:r>
+        <w:t xml:space="preserve"> as the coi</w:t>
+      </w:r>
+      <w:r>
+        <w:t>ls</w:t>
+      </w:r>
+      <w:r>
+        <w:t xml:space="preserve"> </w:t>
+      </w:r>
+      <w:r>
+        <w:t>were</w:t>
+      </w:r>
+      <w:r>
+        <w:t xml:space="preserve"> being </w:t>
+      </w:r>
+      <w:r>
+        <w:t>added</w:t>
+      </w:r>
+      <w:r>
+        <w:t xml:space="preserve">.  </w:t>
+      </w:r>
+      <w:r>
+        <w:t>This produced a compactly wound coil.</w:t>
+      </w:r>
+    </w:p>
+    <w:p/>
+    <w:p>
+      <w:pPr>
+        <w:pStyle w:val="Heading3"/>
+      </w:pPr>
+      <w:proofErr w:type="gramStart"/>
+      <w:r>
+        <w:t xml:space="preserve">Alternative  </w:t>
+      </w:r>
+      <w:r>
+        <w:t>S</w:t>
+      </w:r>
+      <w:r>
+        <w:t>olution</w:t>
+      </w:r>
+      <w:proofErr w:type="gramEnd"/>
+    </w:p>
+    <w:p>
+      <w:r>
+        <w:t>As alternatives to se</w:t>
+      </w:r>
+      <w:r>
+        <w:t xml:space="preserve">tting the coil length and having the program calculate the number of turns, I created </w:t>
+      </w:r>
+      <w:r>
+        <w:t>an</w:t>
+      </w:r>
+      <w:r>
+        <w:t xml:space="preserve"> alternative implementation th</w:t>
+      </w:r>
+      <w:r>
+        <w:t>at</w:t>
+      </w:r>
+      <w:r>
+        <w:t xml:space="preserve"> allow</w:t>
+      </w:r>
+      <w:r>
+        <w:t>ed</w:t>
+      </w:r>
+      <w:r>
+        <w:t xml:space="preserve"> the user to either set the length </w:t>
+      </w:r>
+      <w:r>
+        <w:t xml:space="preserve">of the </w:t>
+      </w:r>
+      <w:r>
+        <w:t>coil or</w:t>
+      </w:r>
+      <w:r>
+        <w:t xml:space="preserve"> </w:t>
+      </w:r>
+      <w:r>
+        <w:t>set</w:t>
+      </w:r>
+      <w:r>
+        <w:t xml:space="preserve"> </w:t>
+      </w:r>
+      <w:r>
+        <w:t xml:space="preserve">the </w:t>
+      </w:r>
+      <w:r>
+        <w:t xml:space="preserve">number of turns </w:t>
+      </w:r>
+      <w:r>
+        <w:t>the user</w:t>
+      </w:r>
+      <w:r>
+        <w:t xml:space="preserve"> want</w:t>
+      </w:r>
+      <w:r>
+        <w:t>ed</w:t>
+      </w:r>
+      <w:r>
+        <w:t xml:space="preserve"> on the coil.    This alternative implementation allows the user to simply input the number of turns.   The </w:t>
+      </w:r>
+      <w:r>
+        <w:t>program</w:t>
+      </w:r>
+      <w:r>
+        <w:t xml:space="preserve"> </w:t>
+      </w:r>
+      <w:r>
+        <w:t>estimates the</w:t>
+      </w:r>
+      <w:r>
+        <w:t xml:space="preserve"> required coil length for the specified turns.  </w:t>
+      </w:r>
+      <w:r>
+        <w:t xml:space="preserve"> The user just needs to </w:t>
+      </w:r>
+      <w:r>
+        <w:t>validate that</w:t>
+      </w:r>
+      <w:r>
+        <w:t xml:space="preserve"> the pipe is long enough to account for the turns specified.</w:t>
+      </w:r>
+      <w:r>
+        <w:t xml:space="preserve">  </w:t>
+      </w:r>
+    </w:p>
+    <w:p>
+      <w:pPr>
+        <w:pStyle w:val="Heading3"/>
+      </w:pPr>
+      <w:r>
         <w:t>Wire Tension</w:t>
       </w:r>
     </w:p>
@@ -1835,7 +2257,6 @@
         <w:pStyle w:val="Heading3"/>
       </w:pPr>
       <w:r>
-        <w:lastRenderedPageBreak/>
         <w:t>Guide and Tension Wheels</w:t>
       </w:r>
     </w:p>
@@ -1905,6 +2326,7 @@
         <w:pStyle w:val="Heading2"/>
       </w:pPr>
       <w:r>
+        <w:lastRenderedPageBreak/>
         <w:t>Assembly</w:t>
       </w:r>
       <w:r>
@@ -2035,27 +2457,27 @@
     </w:p>
     <w:p>
       <w:r>
+        <w:t>(4) = 500mm</w:t>
+      </w:r>
+    </w:p>
+    <w:p>
+      <w:r>
+        <w:t xml:space="preserve">(2) = </w:t>
+      </w:r>
+      <w:r>
+        <w:t>460mm</w:t>
+      </w:r>
+    </w:p>
+    <w:p/>
+    <w:p>
+      <w:pPr>
+        <w:pStyle w:val="NormalWeb"/>
+      </w:pPr>
+      <w:r>
+        <w:rPr>
+          <w:noProof/>
+        </w:rPr>
         <w:lastRenderedPageBreak/>
-        <w:t>(4) = 500mm</w:t>
-      </w:r>
-    </w:p>
-    <w:p>
-      <w:r>
-        <w:t xml:space="preserve">(2) = </w:t>
-      </w:r>
-      <w:r>
-        <w:t>460mm</w:t>
-      </w:r>
-    </w:p>
-    <w:p/>
-    <w:p>
-      <w:pPr>
-        <w:pStyle w:val="NormalWeb"/>
-      </w:pPr>
-      <w:r>
-        <w:rPr>
-          <w:noProof/>
-        </w:rPr>
         <w:drawing>
           <wp:inline distT="0" distB="0" distL="0" distR="0" wp14:anchorId="184CE709" wp14:editId="0FB5A408">
             <wp:extent cx="4352925" cy="3419475"/>
@@ -2295,68 +2717,68 @@
     </w:p>
     <w:p>
       <w:r>
+        <w:t>(4) .</w:t>
+      </w:r>
+      <w:proofErr w:type="gramStart"/>
+      <w:r>
+        <w:t>125</w:t>
+      </w:r>
+      <w:r>
+        <w:t xml:space="preserve">  x</w:t>
+      </w:r>
+      <w:proofErr w:type="gramEnd"/>
+      <w:r>
+        <w:t xml:space="preserve"> </w:t>
+      </w:r>
+      <w:r>
+        <w:t>.75</w:t>
+      </w:r>
+      <w:r>
+        <w:t xml:space="preserve"> x </w:t>
+      </w:r>
+      <w:r>
+        <w:t xml:space="preserve">1”  </w:t>
+      </w:r>
+      <w:r>
+        <w:t xml:space="preserve">  - Drill a hole in the center to attach the stops to the 2020 T-slot.</w:t>
+      </w:r>
+    </w:p>
+    <w:p>
+      <w:r>
+        <w:t>(2) .</w:t>
+      </w:r>
+      <w:proofErr w:type="gramStart"/>
+      <w:r>
+        <w:t>125</w:t>
+      </w:r>
+      <w:r>
+        <w:t xml:space="preserve">  x</w:t>
+      </w:r>
+      <w:proofErr w:type="gramEnd"/>
+      <w:r>
+        <w:t xml:space="preserve"> .</w:t>
+      </w:r>
+      <w:r>
+        <w:t>75</w:t>
+      </w:r>
+      <w:r>
+        <w:t xml:space="preserve"> x </w:t>
+      </w:r>
+      <w:r>
+        <w:t>2 “</w:t>
+      </w:r>
+      <w:r>
+        <w:t xml:space="preserve">   -  Drill a hold near the bottom of the plate.  It attaches between the 2020 T-slot and the Liner Actuator.  </w:t>
+      </w:r>
+    </w:p>
+    <w:p>
+      <w:r>
+        <w:t>&lt;Picture&gt;</w:t>
+      </w:r>
+    </w:p>
+    <w:p>
+      <w:r>
         <w:lastRenderedPageBreak/>
-        <w:t>(4) .</w:t>
-      </w:r>
-      <w:proofErr w:type="gramStart"/>
-      <w:r>
-        <w:t>125</w:t>
-      </w:r>
-      <w:r>
-        <w:t xml:space="preserve">  x</w:t>
-      </w:r>
-      <w:proofErr w:type="gramEnd"/>
-      <w:r>
-        <w:t xml:space="preserve"> </w:t>
-      </w:r>
-      <w:r>
-        <w:t>.75</w:t>
-      </w:r>
-      <w:r>
-        <w:t xml:space="preserve"> x </w:t>
-      </w:r>
-      <w:r>
-        <w:t xml:space="preserve">1”  </w:t>
-      </w:r>
-      <w:r>
-        <w:t xml:space="preserve">  - Drill a hole in the center to attach the stops to the 2020 T-slot.</w:t>
-      </w:r>
-    </w:p>
-    <w:p>
-      <w:r>
-        <w:t>(2) .</w:t>
-      </w:r>
-      <w:proofErr w:type="gramStart"/>
-      <w:r>
-        <w:t>125</w:t>
-      </w:r>
-      <w:r>
-        <w:t xml:space="preserve">  x</w:t>
-      </w:r>
-      <w:proofErr w:type="gramEnd"/>
-      <w:r>
-        <w:t xml:space="preserve"> .</w:t>
-      </w:r>
-      <w:r>
-        <w:t>75</w:t>
-      </w:r>
-      <w:r>
-        <w:t xml:space="preserve"> x </w:t>
-      </w:r>
-      <w:r>
-        <w:t>2 “</w:t>
-      </w:r>
-      <w:r>
-        <w:t xml:space="preserve">   -  Drill a hold near the bottom of the plate.  It attaches between the 2020 T-slot and the Liner Actuator.  </w:t>
-      </w:r>
-    </w:p>
-    <w:p>
-      <w:r>
-        <w:t>&lt;Picture&gt;</w:t>
-      </w:r>
-    </w:p>
-    <w:p>
-      <w:r>
         <w:t xml:space="preserve">(1)  .125 </w:t>
       </w:r>
       <w:r>
@@ -2517,129 +2939,135 @@
         <w:pStyle w:val="Heading2"/>
       </w:pPr>
       <w:r>
+        <w:t>Electronics assembly</w:t>
+      </w:r>
+    </w:p>
+    <w:p>
+      <w:pPr>
+        <w:rPr>
+          <w:rFonts w:ascii="Calibri" w:hAnsi="Calibri" w:cs="Calibri"/>
+        </w:rPr>
+      </w:pPr>
+      <w:r>
+        <w:rPr>
+          <w:rFonts w:ascii="Calibri" w:hAnsi="Calibri" w:cs="Calibri"/>
+        </w:rPr>
+        <w:t xml:space="preserve">The wiring was </w:t>
+      </w:r>
+      <w:r>
+        <w:rPr>
+          <w:rFonts w:ascii="Calibri" w:hAnsi="Calibri" w:cs="Calibri"/>
+        </w:rPr>
+        <w:t>for</w:t>
+      </w:r>
+      <w:r>
+        <w:rPr>
+          <w:rFonts w:ascii="Calibri" w:hAnsi="Calibri" w:cs="Calibri"/>
+        </w:rPr>
+        <w:t xml:space="preserve"> the most part </w:t>
+      </w:r>
+      <w:r>
+        <w:rPr>
+          <w:rFonts w:ascii="Calibri" w:hAnsi="Calibri" w:cs="Calibri"/>
+        </w:rPr>
+        <w:t xml:space="preserve">is </w:t>
+      </w:r>
+      <w:r>
+        <w:rPr>
+          <w:rFonts w:ascii="Calibri" w:hAnsi="Calibri" w:cs="Calibri"/>
+        </w:rPr>
+        <w:t>ver</w:t>
+      </w:r>
+      <w:r>
+        <w:rPr>
+          <w:rFonts w:ascii="Calibri" w:hAnsi="Calibri" w:cs="Calibri"/>
+        </w:rPr>
+        <w:t>y</w:t>
+      </w:r>
+      <w:r>
+        <w:rPr>
+          <w:rFonts w:ascii="Calibri" w:hAnsi="Calibri" w:cs="Calibri"/>
+        </w:rPr>
+        <w:t xml:space="preserve"> straight forward.   I used a</w:t>
+      </w:r>
+      <w:r>
+        <w:rPr>
+          <w:rFonts w:ascii="Calibri" w:hAnsi="Calibri" w:cs="Calibri"/>
+        </w:rPr>
+        <w:t>n</w:t>
+      </w:r>
+      <w:r>
+        <w:rPr>
+          <w:rFonts w:ascii="Calibri" w:hAnsi="Calibri" w:cs="Calibri"/>
+        </w:rPr>
+        <w:t xml:space="preserve"> Arduino Uno to run the controller along with 2 pre-</w:t>
+      </w:r>
+      <w:r>
+        <w:rPr>
+          <w:rFonts w:ascii="Calibri" w:hAnsi="Calibri" w:cs="Calibri"/>
+        </w:rPr>
+        <w:t>built</w:t>
+      </w:r>
+      <w:r>
+        <w:rPr>
+          <w:rFonts w:ascii="Calibri" w:hAnsi="Calibri" w:cs="Calibri"/>
+        </w:rPr>
+        <w:t xml:space="preserve"> motor controllers.   </w:t>
+      </w:r>
+      <w:r>
+        <w:rPr>
+          <w:rFonts w:ascii="Calibri" w:hAnsi="Calibri" w:cs="Calibri"/>
+        </w:rPr>
+        <w:t xml:space="preserve">I used two voltage regulators to decrease the 12 volts coming from the power supply to </w:t>
+      </w:r>
+      <w:r>
+        <w:rPr>
+          <w:rFonts w:ascii="Calibri" w:hAnsi="Calibri" w:cs="Calibri"/>
+        </w:rPr>
+        <w:t>5 and</w:t>
+      </w:r>
+      <w:r>
+        <w:rPr>
+          <w:rFonts w:ascii="Calibri" w:hAnsi="Calibri" w:cs="Calibri"/>
+        </w:rPr>
+        <w:t xml:space="preserve"> 9</w:t>
+      </w:r>
+      <w:r>
+        <w:rPr>
+          <w:rFonts w:ascii="Calibri" w:hAnsi="Calibri" w:cs="Calibri"/>
+        </w:rPr>
+        <w:t xml:space="preserve"> volt</w:t>
+      </w:r>
+      <w:r>
+        <w:rPr>
+          <w:rFonts w:ascii="Calibri" w:hAnsi="Calibri" w:cs="Calibri"/>
+        </w:rPr>
+        <w:t>s</w:t>
+      </w:r>
+      <w:r>
+        <w:rPr>
+          <w:rFonts w:ascii="Calibri" w:hAnsi="Calibri" w:cs="Calibri"/>
+        </w:rPr>
+        <w:t xml:space="preserve"> respectively</w:t>
+      </w:r>
+      <w:r>
+        <w:rPr>
+          <w:rFonts w:ascii="Calibri" w:hAnsi="Calibri" w:cs="Calibri"/>
+        </w:rPr>
+        <w:t xml:space="preserve">.   </w:t>
+      </w:r>
+      <w:r>
+        <w:rPr>
+          <w:rFonts w:ascii="Calibri" w:hAnsi="Calibri" w:cs="Calibri"/>
+        </w:rPr>
+        <w:t xml:space="preserve">You can complete the build without using voltage </w:t>
+      </w:r>
+      <w:r>
+        <w:rPr>
+          <w:rFonts w:ascii="Calibri" w:hAnsi="Calibri" w:cs="Calibri"/>
+        </w:rPr>
         <w:lastRenderedPageBreak/>
-        <w:t>Electronics assembly</w:t>
-      </w:r>
-    </w:p>
-    <w:p>
-      <w:pPr>
-        <w:rPr>
-          <w:rFonts w:ascii="Calibri" w:hAnsi="Calibri" w:cs="Calibri"/>
-        </w:rPr>
-      </w:pPr>
-      <w:r>
-        <w:rPr>
-          <w:rFonts w:ascii="Calibri" w:hAnsi="Calibri" w:cs="Calibri"/>
-        </w:rPr>
-        <w:t xml:space="preserve">The wiring was </w:t>
-      </w:r>
-      <w:r>
-        <w:rPr>
-          <w:rFonts w:ascii="Calibri" w:hAnsi="Calibri" w:cs="Calibri"/>
-        </w:rPr>
-        <w:t>for</w:t>
-      </w:r>
-      <w:r>
-        <w:rPr>
-          <w:rFonts w:ascii="Calibri" w:hAnsi="Calibri" w:cs="Calibri"/>
-        </w:rPr>
-        <w:t xml:space="preserve"> the most part </w:t>
-      </w:r>
-      <w:r>
-        <w:rPr>
-          <w:rFonts w:ascii="Calibri" w:hAnsi="Calibri" w:cs="Calibri"/>
-        </w:rPr>
-        <w:t xml:space="preserve">is </w:t>
-      </w:r>
-      <w:r>
-        <w:rPr>
-          <w:rFonts w:ascii="Calibri" w:hAnsi="Calibri" w:cs="Calibri"/>
-        </w:rPr>
-        <w:t>ver</w:t>
-      </w:r>
-      <w:r>
-        <w:rPr>
-          <w:rFonts w:ascii="Calibri" w:hAnsi="Calibri" w:cs="Calibri"/>
-        </w:rPr>
-        <w:t>y</w:t>
-      </w:r>
-      <w:r>
-        <w:rPr>
-          <w:rFonts w:ascii="Calibri" w:hAnsi="Calibri" w:cs="Calibri"/>
-        </w:rPr>
-        <w:t xml:space="preserve"> straight forward.   I used a</w:t>
-      </w:r>
-      <w:r>
-        <w:rPr>
-          <w:rFonts w:ascii="Calibri" w:hAnsi="Calibri" w:cs="Calibri"/>
-        </w:rPr>
-        <w:t>n</w:t>
-      </w:r>
-      <w:r>
-        <w:rPr>
-          <w:rFonts w:ascii="Calibri" w:hAnsi="Calibri" w:cs="Calibri"/>
-        </w:rPr>
-        <w:t xml:space="preserve"> Arduino Uno to run the controller along with 2 pre-</w:t>
-      </w:r>
-      <w:r>
-        <w:rPr>
-          <w:rFonts w:ascii="Calibri" w:hAnsi="Calibri" w:cs="Calibri"/>
-        </w:rPr>
-        <w:t>built</w:t>
-      </w:r>
-      <w:r>
-        <w:rPr>
-          <w:rFonts w:ascii="Calibri" w:hAnsi="Calibri" w:cs="Calibri"/>
-        </w:rPr>
-        <w:t xml:space="preserve"> motor controllers.   </w:t>
-      </w:r>
-      <w:r>
-        <w:rPr>
-          <w:rFonts w:ascii="Calibri" w:hAnsi="Calibri" w:cs="Calibri"/>
-        </w:rPr>
-        <w:t xml:space="preserve">I used two voltage regulators to decrease the 12 volts coming from the power supply to </w:t>
-      </w:r>
-      <w:r>
-        <w:rPr>
-          <w:rFonts w:ascii="Calibri" w:hAnsi="Calibri" w:cs="Calibri"/>
-        </w:rPr>
-        <w:t>5 and</w:t>
-      </w:r>
-      <w:r>
-        <w:rPr>
-          <w:rFonts w:ascii="Calibri" w:hAnsi="Calibri" w:cs="Calibri"/>
-        </w:rPr>
-        <w:t xml:space="preserve"> 9</w:t>
-      </w:r>
-      <w:r>
-        <w:rPr>
-          <w:rFonts w:ascii="Calibri" w:hAnsi="Calibri" w:cs="Calibri"/>
-        </w:rPr>
-        <w:t xml:space="preserve"> volt</w:t>
-      </w:r>
-      <w:r>
-        <w:rPr>
-          <w:rFonts w:ascii="Calibri" w:hAnsi="Calibri" w:cs="Calibri"/>
-        </w:rPr>
-        <w:t>s</w:t>
-      </w:r>
-      <w:r>
-        <w:rPr>
-          <w:rFonts w:ascii="Calibri" w:hAnsi="Calibri" w:cs="Calibri"/>
-        </w:rPr>
-        <w:t xml:space="preserve"> respectively</w:t>
-      </w:r>
-      <w:r>
-        <w:rPr>
-          <w:rFonts w:ascii="Calibri" w:hAnsi="Calibri" w:cs="Calibri"/>
-        </w:rPr>
-        <w:t xml:space="preserve">.   </w:t>
-      </w:r>
-      <w:r>
-        <w:rPr>
-          <w:rFonts w:ascii="Calibri" w:hAnsi="Calibri" w:cs="Calibri"/>
-        </w:rPr>
-        <w:t xml:space="preserve">You can complete the build without using voltage regulators.  I had several extra laying around.   </w:t>
+        <w:t xml:space="preserve">regulators.  I had several extra laying around.   </w:t>
       </w:r>
       <w:r>
         <w:rPr>
@@ -3001,7 +3429,6 @@
         <w:rPr>
           <w:noProof/>
         </w:rPr>
-        <w:lastRenderedPageBreak/>
         <w:drawing>
           <wp:inline distT="0" distB="0" distL="0" distR="0" wp14:anchorId="386F6477" wp14:editId="769F71BC">
             <wp:extent cx="5943600" cy="4584700"/>
@@ -3168,14 +3595,19 @@
         <w:rPr>
           <w:rFonts w:ascii="Calibri" w:hAnsi="Calibri" w:cs="Calibri"/>
         </w:rPr>
-        <w:t xml:space="preserve">  You will need to </w:t>
-      </w:r>
-      <w:proofErr w:type="gramStart"/>
-      <w:r>
-        <w:rPr>
-          <w:rFonts w:ascii="Calibri" w:hAnsi="Calibri" w:cs="Calibri"/>
-        </w:rPr>
-        <w:t>content</w:t>
+        <w:t xml:space="preserve">  You will need </w:t>
+      </w:r>
+      <w:r>
+        <w:rPr>
+          <w:rFonts w:ascii="Calibri" w:hAnsi="Calibri" w:cs="Calibri"/>
+        </w:rPr>
+        <w:t>the</w:t>
+      </w:r>
+      <w:r>
+        <w:rPr>
+          <w:rFonts w:ascii="Calibri" w:hAnsi="Calibri" w:cs="Calibri"/>
+        </w:rPr>
+        <w:t xml:space="preserve"> content</w:t>
       </w:r>
       <w:r>
         <w:rPr>
@@ -3183,7 +3615,6 @@
         </w:rPr>
         <w:t>s</w:t>
       </w:r>
-      <w:proofErr w:type="gramEnd"/>
       <w:r>
         <w:rPr>
           <w:rFonts w:ascii="Calibri" w:hAnsi="Calibri" w:cs="Calibri"/>
@@ -3410,7 +3841,6 @@
           <w:i/>
           <w:iCs/>
         </w:rPr>
-        <w:lastRenderedPageBreak/>
         <w:t>Nextion</w:t>
       </w:r>
       <w:proofErr w:type="spellEnd"/>
@@ -3489,19 +3919,7 @@
           <w:rPr>
             <w:rStyle w:val="Hyperlink"/>
           </w:rPr>
-          <w:t xml:space="preserve"> Instruction Set - ITEA</w:t>
-        </w:r>
-        <w:r>
-          <w:rPr>
-            <w:rStyle w:val="Hyperlink"/>
-          </w:rPr>
-          <w:t>D</w:t>
-        </w:r>
-        <w:r>
-          <w:rPr>
-            <w:rStyle w:val="Hyperlink"/>
-          </w:rPr>
-          <w:t xml:space="preserve"> Wiki (iteadstudio.com)</w:t>
+          <w:t xml:space="preserve"> Instruction Set - ITEAD Wiki (iteadstudio.com)</w:t>
         </w:r>
       </w:hyperlink>
     </w:p>
@@ -3561,13 +3979,17 @@
       <w:r>
         <w:t xml:space="preserve">find a </w:t>
       </w:r>
-      <w:proofErr w:type="spellStart"/>
-      <w:r>
-        <w:t>youtube</w:t>
-      </w:r>
-      <w:proofErr w:type="spellEnd"/>
-      <w:r>
-        <w:t xml:space="preserve"> video that works for you.</w:t>
+      <w:r>
+        <w:t>Y</w:t>
+      </w:r>
+      <w:r>
+        <w:t>ou</w:t>
+      </w:r>
+      <w:r>
+        <w:t>T</w:t>
+      </w:r>
+      <w:r>
+        <w:t>ube video that works for you.</w:t>
       </w:r>
     </w:p>
     <w:p>
@@ -3985,11 +4407,7 @@
         <w:t xml:space="preserve"> when</w:t>
       </w:r>
       <w:r>
-        <w:t xml:space="preserve"> trying to set variable values on the UI.   I discovered </w:t>
-      </w:r>
-      <w:r>
-        <w:lastRenderedPageBreak/>
-        <w:t xml:space="preserve">after </w:t>
+        <w:t xml:space="preserve"> trying to set variable values on the UI.   I discovered after </w:t>
       </w:r>
       <w:r>
         <w:t>much testing</w:t>
@@ -4186,7 +4604,13 @@
         <w:t xml:space="preserve"> parts I created using one of my 3D printers.    The</w:t>
       </w:r>
       <w:r>
-        <w:t xml:space="preserve"> printed parts were used to support the PVC or </w:t>
+        <w:t xml:space="preserve"> printed parts were </w:t>
+      </w:r>
+      <w:r>
+        <w:t xml:space="preserve">mainly </w:t>
+      </w:r>
+      <w:r>
+        <w:t xml:space="preserve">used to support the PVC or </w:t>
       </w:r>
       <w:r>
         <w:t>acrylic pipe</w:t>
@@ -4329,6 +4753,7 @@
         </w:numPr>
       </w:pPr>
       <w:r>
+        <w:lastRenderedPageBreak/>
         <w:t xml:space="preserve">1.75 ID x 2 OD – </w:t>
       </w:r>
       <w:r>
@@ -4932,6 +5357,7 @@
           <w:b/>
           <w:bCs/>
         </w:rPr>
+        <w:lastRenderedPageBreak/>
         <w:t>Power Supply 5V 12V 24V Output</w:t>
       </w:r>
       <w:r>
@@ -6401,6 +6827,12 @@
       </w:r>
     </w:p>
     <w:p>
+      <w:pPr>
+        <w:rPr>
+          <w:color w:val="0000FF"/>
+          <w:u w:val="single"/>
+        </w:rPr>
+      </w:pPr>
       <w:hyperlink r:id="rId49" w:history="1">
         <w:r>
           <w:rPr>
@@ -6429,15 +6861,28 @@
     </w:p>
     <w:p/>
     <w:p>
-      <w:r>
-        <w:t xml:space="preserve">Aluminum stock </w:t>
-      </w:r>
-      <w:r>
-        <w:t xml:space="preserve">used </w:t>
-      </w:r>
-      <w:r>
-        <w:t>to build stops and spacers, or big box store.</w:t>
-      </w:r>
+      <w:pPr>
+        <w:rPr>
+          <w:b/>
+          <w:bCs/>
+        </w:rPr>
+      </w:pPr>
+      <w:r>
+        <w:rPr>
+          <w:b/>
+          <w:bCs/>
+        </w:rPr>
+        <w:t xml:space="preserve">Motor Couplers to connect 3D printed tube ends to winding </w:t>
+      </w:r>
+      <w:proofErr w:type="gramStart"/>
+      <w:r>
+        <w:rPr>
+          <w:b/>
+          <w:bCs/>
+        </w:rPr>
+        <w:t>motor</w:t>
+      </w:r>
+      <w:proofErr w:type="gramEnd"/>
     </w:p>
     <w:p>
       <w:hyperlink r:id="rId50" w:history="1">
@@ -6445,6 +6890,65 @@
           <w:rPr>
             <w:rStyle w:val="Hyperlink"/>
           </w:rPr>
+          <w:t xml:space="preserve">Amazon.com: </w:t>
+        </w:r>
+        <w:proofErr w:type="spellStart"/>
+        <w:r>
+          <w:rPr>
+            <w:rStyle w:val="Hyperlink"/>
+          </w:rPr>
+          <w:t>uxcell</w:t>
+        </w:r>
+        <w:proofErr w:type="spellEnd"/>
+        <w:r>
+          <w:rPr>
+            <w:rStyle w:val="Hyperlink"/>
+          </w:rPr>
+          <w:t xml:space="preserve"> 8mm Inner Dia H13*D16 Rigid Flange Coupling Motor Guide Shaft Coupler Motor Connector Silver Tone for DIY </w:t>
+        </w:r>
+        <w:proofErr w:type="gramStart"/>
+        <w:r>
+          <w:rPr>
+            <w:rStyle w:val="Hyperlink"/>
+          </w:rPr>
+          <w:t>Parts :</w:t>
+        </w:r>
+        <w:proofErr w:type="gramEnd"/>
+        <w:r>
+          <w:rPr>
+            <w:rStyle w:val="Hyperlink"/>
+          </w:rPr>
+          <w:t xml:space="preserve"> Industrial &amp; Scientific</w:t>
+        </w:r>
+      </w:hyperlink>
+    </w:p>
+    <w:p/>
+    <w:p>
+      <w:pPr>
+        <w:rPr>
+          <w:b/>
+          <w:bCs/>
+        </w:rPr>
+      </w:pPr>
+      <w:r>
+        <w:rPr>
+          <w:b/>
+          <w:bCs/>
+        </w:rPr>
+        <w:t>Aluminum stock to build stops and spacers, or big box store.</w:t>
+      </w:r>
+    </w:p>
+    <w:p>
+      <w:pPr>
+        <w:rPr>
+          <w:rStyle w:val="Hyperlink"/>
+        </w:rPr>
+      </w:pPr>
+      <w:hyperlink r:id="rId51" w:history="1">
+        <w:r>
+          <w:rPr>
+            <w:rStyle w:val="Hyperlink"/>
+          </w:rPr>
           <w:t xml:space="preserve">Amazon.com: 10 Pieces 1/8"x 3/4" ALUMINUM 6061 FLAT BAR 12" Long +.07"/-0 Solid T6511 New Extruded Bar </w:t>
         </w:r>
         <w:proofErr w:type="gramStart"/>
@@ -6463,13 +6967,25 @@
         </w:r>
       </w:hyperlink>
     </w:p>
-    <w:p>
-      <w:r>
-        <w:t>Aluminum stock used to build wire guide wheel support.</w:t>
-      </w:r>
-    </w:p>
-    <w:p>
-      <w:hyperlink r:id="rId51" w:history="1">
+    <w:p/>
+    <w:p>
+      <w:pPr>
+        <w:rPr>
+          <w:b/>
+          <w:bCs/>
+        </w:rPr>
+      </w:pPr>
+      <w:r>
+        <w:rPr>
+          <w:b/>
+          <w:bCs/>
+        </w:rPr>
+        <w:lastRenderedPageBreak/>
+        <w:t>Aluminum stock to build wire guide wheel support.</w:t>
+      </w:r>
+    </w:p>
+    <w:p>
+      <w:hyperlink r:id="rId52" w:history="1">
         <w:r>
           <w:rPr>
             <w:rStyle w:val="Hyperlink"/>
@@ -6718,6 +7234,92 @@
     </w:lvl>
   </w:abstractNum>
   <w:abstractNum w:abstractNumId="2" w15:restartNumberingAfterBreak="0">
+    <w:nsid w:val="294E3E15"/>
+    <w:multiLevelType w:val="hybridMultilevel"/>
+    <w:tmpl w:val="30F8166E"/>
+    <w:lvl w:ilvl="0" w:tplc="0409000F">
+      <w:start w:val="1"/>
+      <w:numFmt w:val="decimal"/>
+      <w:lvlText w:val="%1."/>
+      <w:lvlJc w:val="left"/>
+      <w:pPr>
+        <w:ind w:left="720" w:hanging="360"/>
+      </w:pPr>
+    </w:lvl>
+    <w:lvl w:ilvl="1" w:tplc="04090019" w:tentative="1">
+      <w:start w:val="1"/>
+      <w:numFmt w:val="lowerLetter"/>
+      <w:lvlText w:val="%2."/>
+      <w:lvlJc w:val="left"/>
+      <w:pPr>
+        <w:ind w:left="1440" w:hanging="360"/>
+      </w:pPr>
+    </w:lvl>
+    <w:lvl w:ilvl="2" w:tplc="0409001B" w:tentative="1">
+      <w:start w:val="1"/>
+      <w:numFmt w:val="lowerRoman"/>
+      <w:lvlText w:val="%3."/>
+      <w:lvlJc w:val="right"/>
+      <w:pPr>
+        <w:ind w:left="2160" w:hanging="180"/>
+      </w:pPr>
+    </w:lvl>
+    <w:lvl w:ilvl="3" w:tplc="0409000F" w:tentative="1">
+      <w:start w:val="1"/>
+      <w:numFmt w:val="decimal"/>
+      <w:lvlText w:val="%4."/>
+      <w:lvlJc w:val="left"/>
+      <w:pPr>
+        <w:ind w:left="2880" w:hanging="360"/>
+      </w:pPr>
+    </w:lvl>
+    <w:lvl w:ilvl="4" w:tplc="04090019" w:tentative="1">
+      <w:start w:val="1"/>
+      <w:numFmt w:val="lowerLetter"/>
+      <w:lvlText w:val="%5."/>
+      <w:lvlJc w:val="left"/>
+      <w:pPr>
+        <w:ind w:left="3600" w:hanging="360"/>
+      </w:pPr>
+    </w:lvl>
+    <w:lvl w:ilvl="5" w:tplc="0409001B" w:tentative="1">
+      <w:start w:val="1"/>
+      <w:numFmt w:val="lowerRoman"/>
+      <w:lvlText w:val="%6."/>
+      <w:lvlJc w:val="right"/>
+      <w:pPr>
+        <w:ind w:left="4320" w:hanging="180"/>
+      </w:pPr>
+    </w:lvl>
+    <w:lvl w:ilvl="6" w:tplc="0409000F" w:tentative="1">
+      <w:start w:val="1"/>
+      <w:numFmt w:val="decimal"/>
+      <w:lvlText w:val="%7."/>
+      <w:lvlJc w:val="left"/>
+      <w:pPr>
+        <w:ind w:left="5040" w:hanging="360"/>
+      </w:pPr>
+    </w:lvl>
+    <w:lvl w:ilvl="7" w:tplc="04090019" w:tentative="1">
+      <w:start w:val="1"/>
+      <w:numFmt w:val="lowerLetter"/>
+      <w:lvlText w:val="%8."/>
+      <w:lvlJc w:val="left"/>
+      <w:pPr>
+        <w:ind w:left="5760" w:hanging="360"/>
+      </w:pPr>
+    </w:lvl>
+    <w:lvl w:ilvl="8" w:tplc="0409001B" w:tentative="1">
+      <w:start w:val="1"/>
+      <w:numFmt w:val="lowerRoman"/>
+      <w:lvlText w:val="%9."/>
+      <w:lvlJc w:val="right"/>
+      <w:pPr>
+        <w:ind w:left="6480" w:hanging="180"/>
+      </w:pPr>
+    </w:lvl>
+  </w:abstractNum>
+  <w:abstractNum w:abstractNumId="3" w15:restartNumberingAfterBreak="0">
     <w:nsid w:val="2E246922"/>
     <w:multiLevelType w:val="hybridMultilevel"/>
     <w:tmpl w:val="22C430C6"/>
@@ -6830,7 +7432,7 @@
       </w:rPr>
     </w:lvl>
   </w:abstractNum>
-  <w:abstractNum w:abstractNumId="3" w15:restartNumberingAfterBreak="0">
+  <w:abstractNum w:abstractNumId="4" w15:restartNumberingAfterBreak="0">
     <w:nsid w:val="480D698B"/>
     <w:multiLevelType w:val="hybridMultilevel"/>
     <w:tmpl w:val="76200A14"/>
@@ -6919,7 +7521,7 @@
       </w:pPr>
     </w:lvl>
   </w:abstractNum>
-  <w:abstractNum w:abstractNumId="4" w15:restartNumberingAfterBreak="0">
+  <w:abstractNum w:abstractNumId="5" w15:restartNumberingAfterBreak="0">
     <w:nsid w:val="7132497E"/>
     <w:multiLevelType w:val="hybridMultilevel"/>
     <w:tmpl w:val="B024DB16"/>
@@ -7012,16 +7614,19 @@
     <w:abstractNumId w:val="0"/>
   </w:num>
   <w:num w:numId="2" w16cid:durableId="851070348">
-    <w:abstractNumId w:val="2"/>
+    <w:abstractNumId w:val="3"/>
   </w:num>
   <w:num w:numId="3" w16cid:durableId="1582132052">
-    <w:abstractNumId w:val="4"/>
+    <w:abstractNumId w:val="5"/>
   </w:num>
   <w:num w:numId="4" w16cid:durableId="1242643692">
-    <w:abstractNumId w:val="3"/>
+    <w:abstractNumId w:val="4"/>
   </w:num>
   <w:num w:numId="5" w16cid:durableId="1905263160">
     <w:abstractNumId w:val="1"/>
+  </w:num>
+  <w:num w:numId="6" w16cid:durableId="1009065589">
+    <w:abstractNumId w:val="2"/>
   </w:num>
 </w:numbering>
 </file>

</xml_diff>